<commit_message>
feature: Added special key, 'idx'
</commit_message>
<xml_diff>
--- a/templates/test.docx
+++ b/templates/test.docx
@@ -201,7 +201,7 @@
       <w:tblPr>
         <w:tblW w:w="5000" w:type="pct"/>
         <w:jc w:val="left"/>
-        <w:tblInd w:w="0" w:type="dxa"/>
+        <w:tblInd w:w="-7" w:type="dxa"/>
         <w:tblLayout w:type="fixed"/>
         <w:tblCellMar>
           <w:top w:w="0" w:type="dxa"/>
@@ -211,22 +211,19 @@
         </w:tblCellMar>
       </w:tblPr>
       <w:tblGrid>
-        <w:gridCol w:w="3212"/>
-        <w:gridCol w:w="3213"/>
-        <w:gridCol w:w="3213"/>
+        <w:gridCol w:w="4611"/>
+        <w:gridCol w:w="2440"/>
+        <w:gridCol w:w="2587"/>
       </w:tblGrid>
       <w:tr>
         <w:trPr/>
         <w:tc>
           <w:tcPr>
-            <w:tcW w:w="3212" w:type="dxa"/>
+            <w:tcW w:w="4611" w:type="dxa"/>
             <w:tcBorders>
               <w:top w:val="single" w:sz="6" w:space="0" w:color="000000"/>
-              <w:left w:val="single" w:sz="6" w:space="0" w:color="000000"/>
-              <w:bottom w:val="single" w:sz="6" w:space="0" w:color="B2B2B2"/>
-              <w:right w:val="single" w:sz="6" w:space="0" w:color="B2B2B2"/>
+              <w:bottom w:val="single" w:sz="6" w:space="0" w:color="000000"/>
             </w:tcBorders>
-            <w:shd w:fill="CCCCCC" w:val="clear"/>
           </w:tcPr>
           <w:p>
             <w:pPr>
@@ -266,36 +263,17 @@
                 <w:szCs w:val="24"/>
                 <w:u w:val="none"/>
               </w:rPr>
-              <w:t xml:space="preserve"> </w:t>
-            </w:r>
-            <w:r>
-              <w:rPr>
-                <w:b w:val="false"/>
-                <w:bCs w:val="false"/>
-                <w:i w:val="false"/>
-                <w:iCs w:val="false"/>
-                <w:strike w:val="false"/>
-                <w:dstrike w:val="false"/>
-                <w:outline w:val="false"/>
-                <w:shadow w:val="false"/>
-                <w:color w:val="000000"/>
-                <w:sz w:val="24"/>
-                <w:szCs w:val="24"/>
-                <w:u w:val="none"/>
-              </w:rPr>
               <w:t>{%tc for col in Columns %}</w:t>
             </w:r>
           </w:p>
         </w:tc>
         <w:tc>
           <w:tcPr>
-            <w:tcW w:w="3213" w:type="dxa"/>
+            <w:tcW w:w="2440" w:type="dxa"/>
             <w:tcBorders>
               <w:top w:val="single" w:sz="6" w:space="0" w:color="000000"/>
-              <w:bottom w:val="single" w:sz="6" w:space="0" w:color="B2B2B2"/>
-              <w:right w:val="single" w:sz="6" w:space="0" w:color="B2B2B2"/>
+              <w:bottom w:val="single" w:sz="6" w:space="0" w:color="000000"/>
             </w:tcBorders>
-            <w:shd w:fill="CCCCCC" w:val="clear"/>
           </w:tcPr>
           <w:p>
             <w:pPr>
@@ -341,14 +319,11 @@
         </w:tc>
         <w:tc>
           <w:tcPr>
-            <w:tcW w:w="3213" w:type="dxa"/>
+            <w:tcW w:w="2587" w:type="dxa"/>
             <w:tcBorders>
               <w:top w:val="single" w:sz="6" w:space="0" w:color="000000"/>
-              <w:left w:val="single" w:sz="6" w:space="0" w:color="B2B2B2"/>
-              <w:bottom w:val="single" w:sz="6" w:space="0" w:color="B2B2B2"/>
-              <w:right w:val="single" w:sz="6" w:space="0" w:color="000000"/>
+              <w:bottom w:val="single" w:sz="6" w:space="0" w:color="000000"/>
             </w:tcBorders>
-            <w:shd w:fill="CCCCCC" w:val="clear"/>
           </w:tcPr>
           <w:p>
             <w:pPr>
@@ -397,12 +372,9 @@
         <w:trPr/>
         <w:tc>
           <w:tcPr>
-            <w:tcW w:w="3212" w:type="dxa"/>
-            <w:tcBorders>
-              <w:left w:val="single" w:sz="6" w:space="0" w:color="000000"/>
-              <w:bottom w:val="single" w:sz="6" w:space="0" w:color="B2B2B2"/>
-              <w:right w:val="single" w:sz="6" w:space="0" w:color="B2B2B2"/>
-            </w:tcBorders>
+            <w:tcW w:w="9638" w:type="dxa"/>
+            <w:gridSpan w:val="3"/>
+            <w:tcBorders/>
           </w:tcPr>
           <w:p>
             <w:pPr>
@@ -443,118 +415,55 @@
                 <w:u w:val="none"/>
                 <w:lang w:val="en-US"/>
               </w:rPr>
-              <w:t>{%tr for item in Data %}</w:t>
+              <w:t>{%tr for</w:t>
             </w:r>
-          </w:p>
-        </w:tc>
-        <w:tc>
-          <w:tcPr>
-            <w:tcW w:w="3213" w:type="dxa"/>
-            <w:tcBorders>
-              <w:bottom w:val="single" w:sz="6" w:space="0" w:color="B2B2B2"/>
-              <w:right w:val="single" w:sz="6" w:space="0" w:color="B2B2B2"/>
-            </w:tcBorders>
-          </w:tcPr>
-          <w:p>
-            <w:pPr>
-              <w:pStyle w:val="TableContents"/>
-              <w:jc w:val="left"/>
-              <w:rPr>
-                <w:rFonts w:ascii="Liberation Serif" w:hAnsi="Liberation Serif"/>
-                <w:b w:val="false"/>
-                <w:b w:val="false"/>
-                <w:bCs w:val="false"/>
-                <w:i w:val="false"/>
-                <w:i w:val="false"/>
-                <w:iCs w:val="false"/>
-                <w:strike w:val="false"/>
-                <w:dstrike w:val="false"/>
-                <w:outline w:val="false"/>
-                <w:shadow w:val="false"/>
-                <w:color w:val="000000"/>
-                <w:sz w:val="24"/>
-                <w:szCs w:val="24"/>
-                <w:u w:val="none"/>
-              </w:rPr>
-            </w:pPr>
             <w:r>
               <w:rPr>
-                <w:b w:val="false"/>
-                <w:bCs w:val="false"/>
-                <w:i w:val="false"/>
-                <w:iCs w:val="false"/>
-                <w:strike w:val="false"/>
-                <w:dstrike w:val="false"/>
-                <w:outline w:val="false"/>
-                <w:shadow w:val="false"/>
-                <w:color w:val="000000"/>
-                <w:sz w:val="24"/>
-                <w:szCs w:val="24"/>
-                <w:u w:val="none"/>
-              </w:rPr>
+                <w:b/>
+                <w:bCs/>
+                <w:i w:val="false"/>
+                <w:iCs w:val="false"/>
+                <w:strike w:val="false"/>
+                <w:dstrike w:val="false"/>
+                <w:outline w:val="false"/>
+                <w:shadow w:val="false"/>
+                <w:color w:val="000000"/>
+                <w:sz w:val="24"/>
+                <w:szCs w:val="24"/>
+                <w:u w:val="none"/>
+                <w:lang w:val="en-US"/>
+              </w:rPr>
+              <w:t xml:space="preserve"> </w:t>
             </w:r>
-          </w:p>
-        </w:tc>
-        <w:tc>
-          <w:tcPr>
-            <w:tcW w:w="3213" w:type="dxa"/>
-            <w:tcBorders>
-              <w:left w:val="single" w:sz="6" w:space="0" w:color="B2B2B2"/>
-              <w:bottom w:val="single" w:sz="6" w:space="0" w:color="B2B2B2"/>
-              <w:right w:val="single" w:sz="6" w:space="0" w:color="000000"/>
-            </w:tcBorders>
-          </w:tcPr>
-          <w:p>
-            <w:pPr>
-              <w:pStyle w:val="TableContents"/>
-              <w:jc w:val="left"/>
-              <w:rPr>
-                <w:rFonts w:ascii="Liberation Serif" w:hAnsi="Liberation Serif"/>
-                <w:b w:val="false"/>
-                <w:b w:val="false"/>
-                <w:bCs w:val="false"/>
-                <w:i w:val="false"/>
-                <w:i w:val="false"/>
-                <w:iCs w:val="false"/>
-                <w:strike w:val="false"/>
-                <w:dstrike w:val="false"/>
-                <w:outline w:val="false"/>
-                <w:shadow w:val="false"/>
-                <w:color w:val="000000"/>
-                <w:sz w:val="24"/>
-                <w:szCs w:val="24"/>
-                <w:u w:val="none"/>
-              </w:rPr>
-            </w:pPr>
             <w:r>
               <w:rPr>
-                <w:b w:val="false"/>
-                <w:bCs w:val="false"/>
-                <w:i w:val="false"/>
-                <w:iCs w:val="false"/>
-                <w:strike w:val="false"/>
-                <w:dstrike w:val="false"/>
-                <w:outline w:val="false"/>
-                <w:shadow w:val="false"/>
-                <w:color w:val="000000"/>
-                <w:sz w:val="24"/>
-                <w:szCs w:val="24"/>
-                <w:u w:val="none"/>
-              </w:rPr>
+                <w:b/>
+                <w:bCs/>
+                <w:i w:val="false"/>
+                <w:iCs w:val="false"/>
+                <w:strike w:val="false"/>
+                <w:dstrike w:val="false"/>
+                <w:outline w:val="false"/>
+                <w:shadow w:val="false"/>
+                <w:color w:val="000000"/>
+                <w:sz w:val="24"/>
+                <w:szCs w:val="24"/>
+                <w:u w:val="none"/>
+                <w:lang w:val="en-US"/>
+              </w:rPr>
+              <w:t>item in Data %}</w:t>
             </w:r>
           </w:p>
         </w:tc>
       </w:tr>
       <w:tr>
-        <w:trPr/>
+        <w:trPr>
+          <w:trHeight w:val="202" w:hRule="atLeast"/>
+        </w:trPr>
         <w:tc>
           <w:tcPr>
-            <w:tcW w:w="3212" w:type="dxa"/>
-            <w:tcBorders>
-              <w:left w:val="single" w:sz="6" w:space="0" w:color="000000"/>
-              <w:bottom w:val="single" w:sz="6" w:space="0" w:color="B2B2B2"/>
-              <w:right w:val="single" w:sz="6" w:space="0" w:color="B2B2B2"/>
-            </w:tcBorders>
+            <w:tcW w:w="4611" w:type="dxa"/>
+            <w:tcBorders/>
           </w:tcPr>
           <w:p>
             <w:pPr>
@@ -594,35 +503,190 @@
                 <w:szCs w:val="24"/>
                 <w:u w:val="none"/>
               </w:rPr>
-              <w:t xml:space="preserve"> </w:t>
-            </w:r>
-            <w:r>
-              <w:rPr>
-                <w:b w:val="false"/>
-                <w:bCs w:val="false"/>
-                <w:i w:val="false"/>
-                <w:iCs w:val="false"/>
-                <w:strike w:val="false"/>
-                <w:dstrike w:val="false"/>
-                <w:outline w:val="false"/>
-                <w:shadow w:val="false"/>
-                <w:color w:val="000000"/>
-                <w:sz w:val="24"/>
-                <w:szCs w:val="24"/>
-                <w:u w:val="none"/>
-              </w:rPr>
               <w:t>{%tc for col in Columns %}</w:t>
             </w:r>
           </w:p>
         </w:tc>
         <w:tc>
           <w:tcPr>
-            <w:tcW w:w="3213" w:type="dxa"/>
-            <w:tcBorders>
-              <w:bottom w:val="single" w:sz="6" w:space="0" w:color="B2B2B2"/>
-              <w:right w:val="single" w:sz="6" w:space="0" w:color="B2B2B2"/>
-            </w:tcBorders>
+            <w:tcW w:w="2440" w:type="dxa"/>
+            <w:tcBorders/>
           </w:tcPr>
+          <w:p>
+            <w:pPr>
+              <w:pStyle w:val="HTMLPreformatted"/>
+              <w:widowControl/>
+              <w:spacing w:before="0" w:after="0"/>
+              <w:jc w:val="left"/>
+              <w:rPr>
+                <w:lang w:val="en-US"/>
+              </w:rPr>
+            </w:pPr>
+            <w:r>
+              <w:rPr>
+                <w:rFonts w:ascii="Liberation Serif" w:hAnsi="Liberation Serif"/>
+                <w:b w:val="false"/>
+                <w:bCs w:val="false"/>
+                <w:i w:val="false"/>
+                <w:iCs w:val="false"/>
+                <w:strike w:val="false"/>
+                <w:dstrike w:val="false"/>
+                <w:outline w:val="false"/>
+                <w:shadow w:val="false"/>
+                <w:color w:val="000000"/>
+                <w:kern w:val="0"/>
+                <w:sz w:val="24"/>
+                <w:szCs w:val="24"/>
+                <w:u w:val="none"/>
+                <w:lang w:val="en-US" w:eastAsia="ru-RU" w:bidi="ar-SA"/>
+              </w:rPr>
+              <w:t xml:space="preserve">{% cellbg 'D9DDDC' if </w:t>
+            </w:r>
+            <w:r>
+              <w:rPr>
+                <w:rStyle w:val="Nb"/>
+                <w:rFonts w:ascii="Liberation Serif" w:hAnsi="Liberation Serif"/>
+                <w:b w:val="false"/>
+                <w:bCs w:val="false"/>
+                <w:i w:val="false"/>
+                <w:iCs w:val="false"/>
+                <w:strike w:val="false"/>
+                <w:dstrike w:val="false"/>
+                <w:outline w:val="false"/>
+                <w:shadow w:val="false"/>
+                <w:color w:val="000000"/>
+                <w:kern w:val="0"/>
+                <w:sz w:val="24"/>
+                <w:szCs w:val="24"/>
+                <w:u w:val="none"/>
+                <w:lang w:val="en-US" w:eastAsia="ru-RU" w:bidi="ar-SA"/>
+              </w:rPr>
+              <w:t>item.idx</w:t>
+            </w:r>
+            <w:r>
+              <w:rPr>
+                <w:rFonts w:ascii="Liberation Serif" w:hAnsi="Liberation Serif"/>
+                <w:b w:val="false"/>
+                <w:bCs w:val="false"/>
+                <w:i w:val="false"/>
+                <w:iCs w:val="false"/>
+                <w:strike w:val="false"/>
+                <w:dstrike w:val="false"/>
+                <w:outline w:val="false"/>
+                <w:shadow w:val="false"/>
+                <w:color w:val="000000"/>
+                <w:kern w:val="0"/>
+                <w:sz w:val="24"/>
+                <w:szCs w:val="24"/>
+                <w:u w:val="none"/>
+                <w:lang w:val="en-US" w:eastAsia="ru-RU" w:bidi="ar-SA"/>
+              </w:rPr>
+              <w:t xml:space="preserve"> </w:t>
+            </w:r>
+            <w:r>
+              <w:rPr>
+                <w:rStyle w:val="K"/>
+                <w:rFonts w:ascii="Liberation Serif" w:hAnsi="Liberation Serif"/>
+                <w:b w:val="false"/>
+                <w:bCs w:val="false"/>
+                <w:i w:val="false"/>
+                <w:iCs w:val="false"/>
+                <w:strike w:val="false"/>
+                <w:dstrike w:val="false"/>
+                <w:outline w:val="false"/>
+                <w:shadow w:val="false"/>
+                <w:color w:val="000000"/>
+                <w:kern w:val="0"/>
+                <w:sz w:val="24"/>
+                <w:szCs w:val="24"/>
+                <w:u w:val="none"/>
+                <w:lang w:val="en-US" w:eastAsia="ru-RU" w:bidi="ar-SA"/>
+              </w:rPr>
+              <w:t>is</w:t>
+            </w:r>
+            <w:r>
+              <w:rPr>
+                <w:rFonts w:ascii="Liberation Serif" w:hAnsi="Liberation Serif"/>
+                <w:b w:val="false"/>
+                <w:bCs w:val="false"/>
+                <w:i w:val="false"/>
+                <w:iCs w:val="false"/>
+                <w:strike w:val="false"/>
+                <w:dstrike w:val="false"/>
+                <w:outline w:val="false"/>
+                <w:shadow w:val="false"/>
+                <w:color w:val="000000"/>
+                <w:kern w:val="0"/>
+                <w:sz w:val="24"/>
+                <w:szCs w:val="24"/>
+                <w:u w:val="none"/>
+                <w:lang w:val="en-US" w:eastAsia="ru-RU" w:bidi="ar-SA"/>
+              </w:rPr>
+              <w:t xml:space="preserve"> </w:t>
+            </w:r>
+            <w:r>
+              <w:rPr>
+                <w:rStyle w:val="Nf"/>
+                <w:rFonts w:ascii="Liberation Serif" w:hAnsi="Liberation Serif"/>
+                <w:b w:val="false"/>
+                <w:bCs w:val="false"/>
+                <w:i w:val="false"/>
+                <w:iCs w:val="false"/>
+                <w:strike w:val="false"/>
+                <w:dstrike w:val="false"/>
+                <w:outline w:val="false"/>
+                <w:shadow w:val="false"/>
+                <w:color w:val="000000"/>
+                <w:kern w:val="0"/>
+                <w:sz w:val="24"/>
+                <w:szCs w:val="24"/>
+                <w:u w:val="none"/>
+                <w:lang w:val="en-US" w:eastAsia="ru-RU" w:bidi="ar-SA"/>
+              </w:rPr>
+              <w:t xml:space="preserve">divisibleby </w:t>
+            </w:r>
+            <w:r>
+              <w:rPr>
+                <w:rStyle w:val="Nv"/>
+                <w:rFonts w:ascii="Liberation Serif" w:hAnsi="Liberation Serif"/>
+                <w:b w:val="false"/>
+                <w:bCs w:val="false"/>
+                <w:i w:val="false"/>
+                <w:iCs w:val="false"/>
+                <w:strike w:val="false"/>
+                <w:dstrike w:val="false"/>
+                <w:outline w:val="false"/>
+                <w:shadow w:val="false"/>
+                <w:color w:val="000000"/>
+                <w:kern w:val="0"/>
+                <w:sz w:val="24"/>
+                <w:szCs w:val="24"/>
+                <w:u w:val="none"/>
+                <w:lang w:val="en-US" w:eastAsia="ru-RU" w:bidi="ar-SA"/>
+              </w:rPr>
+              <w:t>2</w:t>
+            </w:r>
+            <w:r>
+              <w:rPr>
+                <w:rFonts w:ascii="Liberation Serif" w:hAnsi="Liberation Serif"/>
+                <w:b w:val="false"/>
+                <w:bCs w:val="false"/>
+                <w:i w:val="false"/>
+                <w:iCs w:val="false"/>
+                <w:strike w:val="false"/>
+                <w:dstrike w:val="false"/>
+                <w:outline w:val="false"/>
+                <w:shadow w:val="false"/>
+                <w:color w:val="000000"/>
+                <w:kern w:val="0"/>
+                <w:sz w:val="24"/>
+                <w:szCs w:val="24"/>
+                <w:u w:val="none"/>
+                <w:lang w:val="en-US" w:eastAsia="ru-RU" w:bidi="ar-SA"/>
+              </w:rPr>
+              <w:t xml:space="preserve"> else 'ffffff' %}</w:t>
+            </w:r>
+          </w:p>
           <w:p>
             <w:pPr>
               <w:pStyle w:val="Obsahtabulky"/>
@@ -667,12 +731,8 @@
         </w:tc>
         <w:tc>
           <w:tcPr>
-            <w:tcW w:w="3213" w:type="dxa"/>
-            <w:tcBorders>
-              <w:left w:val="single" w:sz="6" w:space="0" w:color="B2B2B2"/>
-              <w:bottom w:val="single" w:sz="6" w:space="0" w:color="B2B2B2"/>
-              <w:right w:val="single" w:sz="6" w:space="0" w:color="000000"/>
-            </w:tcBorders>
+            <w:tcW w:w="2587" w:type="dxa"/>
+            <w:tcBorders/>
           </w:tcPr>
           <w:p>
             <w:pPr>
@@ -721,12 +781,9 @@
         <w:trPr/>
         <w:tc>
           <w:tcPr>
-            <w:tcW w:w="3212" w:type="dxa"/>
+            <w:tcW w:w="4611" w:type="dxa"/>
             <w:tcBorders>
-              <w:top w:val="double" w:sz="2" w:space="0" w:color="000000"/>
-              <w:left w:val="single" w:sz="6" w:space="0" w:color="000000"/>
               <w:bottom w:val="single" w:sz="6" w:space="0" w:color="000000"/>
-              <w:right w:val="single" w:sz="6" w:space="0" w:color="B2B2B2"/>
             </w:tcBorders>
           </w:tcPr>
           <w:p>
@@ -774,16 +831,15 @@
         </w:tc>
         <w:tc>
           <w:tcPr>
-            <w:tcW w:w="3213" w:type="dxa"/>
+            <w:tcW w:w="2440" w:type="dxa"/>
             <w:tcBorders>
-              <w:top w:val="double" w:sz="2" w:space="0" w:color="000000"/>
               <w:bottom w:val="single" w:sz="6" w:space="0" w:color="000000"/>
-              <w:right w:val="single" w:sz="6" w:space="0" w:color="B2B2B2"/>
             </w:tcBorders>
           </w:tcPr>
           <w:p>
             <w:pPr>
               <w:pStyle w:val="TableContents"/>
+              <w:widowControl w:val="false"/>
               <w:jc w:val="left"/>
               <w:rPr>
                 <w:rFonts w:ascii="Liberation Serif" w:hAnsi="Liberation Serif"/>
@@ -805,8 +861,8 @@
             </w:pPr>
             <w:r>
               <w:rPr>
-                <w:b/>
-                <w:bCs/>
+                <w:b w:val="false"/>
+                <w:bCs w:val="false"/>
                 <w:i w:val="false"/>
                 <w:iCs w:val="false"/>
                 <w:strike w:val="false"/>
@@ -823,17 +879,15 @@
         </w:tc>
         <w:tc>
           <w:tcPr>
-            <w:tcW w:w="3213" w:type="dxa"/>
+            <w:tcW w:w="2587" w:type="dxa"/>
             <w:tcBorders>
-              <w:top w:val="double" w:sz="2" w:space="0" w:color="000000"/>
-              <w:left w:val="single" w:sz="6" w:space="0" w:color="B2B2B2"/>
               <w:bottom w:val="single" w:sz="6" w:space="0" w:color="000000"/>
-              <w:right w:val="single" w:sz="6" w:space="0" w:color="000000"/>
             </w:tcBorders>
           </w:tcPr>
           <w:p>
             <w:pPr>
               <w:pStyle w:val="TableContents"/>
+              <w:widowControl w:val="false"/>
               <w:jc w:val="left"/>
               <w:rPr>
                 <w:rFonts w:ascii="Liberation Serif" w:hAnsi="Liberation Serif"/>
@@ -855,8 +909,8 @@
             </w:pPr>
             <w:r>
               <w:rPr>
-                <w:b/>
-                <w:bCs/>
+                <w:b w:val="false"/>
+                <w:bCs w:val="false"/>
                 <w:i w:val="false"/>
                 <w:iCs w:val="false"/>
                 <w:strike w:val="false"/>
@@ -883,6 +937,19 @@
         <w:rPr>
           <w:rFonts w:ascii="Times New Roman" w:hAnsi="Times New Roman"/>
         </w:rPr>
+      </w:pPr>
+      <w:r>
+        <w:rPr/>
+      </w:r>
+    </w:p>
+    <w:p>
+      <w:pPr>
+        <w:pStyle w:val="PreformattedText"/>
+        <w:widowControl/>
+        <w:spacing w:before="0" w:after="0"/>
+        <w:ind w:left="0" w:right="0" w:hanging="0"/>
+        <w:jc w:val="center"/>
+        <w:rPr/>
       </w:pPr>
       <w:r>
         <w:rPr>
@@ -1372,6 +1439,42 @@
       <w:szCs w:val="21"/>
     </w:rPr>
   </w:style>
+  <w:style w:type="character" w:styleId="Nb">
+    <w:name w:val="nb"/>
+    <w:basedOn w:val="DefaultParagraphFont"/>
+    <w:qFormat/>
+    <w:rPr/>
+  </w:style>
+  <w:style w:type="character" w:styleId="Nv">
+    <w:name w:val="nv"/>
+    <w:basedOn w:val="DefaultParagraphFont"/>
+    <w:qFormat/>
+    <w:rPr/>
+  </w:style>
+  <w:style w:type="character" w:styleId="K">
+    <w:name w:val="k"/>
+    <w:basedOn w:val="DefaultParagraphFont"/>
+    <w:qFormat/>
+    <w:rPr/>
+  </w:style>
+  <w:style w:type="character" w:styleId="Nf">
+    <w:name w:val="nf"/>
+    <w:basedOn w:val="DefaultParagraphFont"/>
+    <w:qFormat/>
+    <w:rPr/>
+  </w:style>
+  <w:style w:type="character" w:styleId="SourceText">
+    <w:name w:val="Source Text"/>
+    <w:qFormat/>
+    <w:rPr>
+      <w:rFonts w:ascii="Liberation Mono" w:hAnsi="Liberation Mono" w:eastAsia="Noto Sans Mono CJK SC" w:cs="Liberation Mono"/>
+    </w:rPr>
+  </w:style>
+  <w:style w:type="character" w:styleId="NumberingSymbols">
+    <w:name w:val="Numbering Symbols"/>
+    <w:qFormat/>
+    <w:rPr/>
+  </w:style>
   <w:style w:type="paragraph" w:styleId="Heading">
     <w:name w:val="Heading"/>
     <w:basedOn w:val="Normal"/>
@@ -1583,6 +1686,38 @@
     <w:rPr>
       <w:b/>
       <w:bCs/>
+    </w:rPr>
+  </w:style>
+  <w:style w:type="paragraph" w:styleId="HTMLPreformatted">
+    <w:name w:val="HTML Preformatted"/>
+    <w:basedOn w:val="Normal"/>
+    <w:qFormat/>
+    <w:pPr>
+      <w:tabs>
+        <w:tab w:val="clear" w:pos="709"/>
+        <w:tab w:val="left" w:pos="916" w:leader="none"/>
+        <w:tab w:val="left" w:pos="1832" w:leader="none"/>
+        <w:tab w:val="left" w:pos="2748" w:leader="none"/>
+        <w:tab w:val="left" w:pos="3664" w:leader="none"/>
+        <w:tab w:val="left" w:pos="4580" w:leader="none"/>
+        <w:tab w:val="left" w:pos="5496" w:leader="none"/>
+        <w:tab w:val="left" w:pos="6412" w:leader="none"/>
+        <w:tab w:val="left" w:pos="7328" w:leader="none"/>
+        <w:tab w:val="left" w:pos="8244" w:leader="none"/>
+        <w:tab w:val="left" w:pos="9160" w:leader="none"/>
+        <w:tab w:val="left" w:pos="10076" w:leader="none"/>
+        <w:tab w:val="left" w:pos="10992" w:leader="none"/>
+        <w:tab w:val="left" w:pos="11908" w:leader="none"/>
+        <w:tab w:val="left" w:pos="12824" w:leader="none"/>
+        <w:tab w:val="left" w:pos="13740" w:leader="none"/>
+        <w:tab w:val="left" w:pos="14656" w:leader="none"/>
+      </w:tabs>
+      <w:spacing w:lineRule="auto" w:line="240" w:before="0" w:after="0"/>
+    </w:pPr>
+    <w:rPr>
+      <w:rFonts w:ascii="Courier New" w:hAnsi="Courier New" w:eastAsia="Times New Roman" w:cs="Courier New"/>
+      <w:sz w:val="20"/>
+      <w:szCs w:val="20"/>
     </w:rPr>
   </w:style>
   <w:style w:type="numbering" w:styleId="NoList" w:default="1">

</xml_diff>